<commit_message>
Testing upgrade of dependencies, fixed bug with missing ids for user defined envs - were lost in Sept when fixing a problem with something else. Links back to these should now work again. Tidied up the basic tests so that they are checked and caught up with changes in readiness for fixes and dev before and at the start of term
</commit_message>
<xml_diff>
--- a/tests/001/compare/Notes.docx
+++ b/tests/001/compare/Notes.docx
@@ -802,10 +802,7 @@
       <w:lvlText w:val=" "/>
       <w:lvlJc w:val="left"/>
       <w:pPr>
-        <w:tabs>
-          <w:tab w:val="num" w:pos="0"/>
-        </w:tabs>
-        <w:ind w:left="480" w:hanging="480"/>
+        <w:ind w:left="720" w:hanging="480"/>
       </w:pPr>
     </w:lvl>
     <w:lvl w:ilvl="1">
@@ -813,10 +810,7 @@
       <w:lvlText w:val=" "/>
       <w:lvlJc w:val="left"/>
       <w:pPr>
-        <w:tabs>
-          <w:tab w:val="num" w:pos="720"/>
-        </w:tabs>
-        <w:ind w:left="1200" w:hanging="480"/>
+        <w:ind w:left="1440" w:hanging="480"/>
       </w:pPr>
     </w:lvl>
     <w:lvl w:ilvl="2">
@@ -824,10 +818,7 @@
       <w:lvlText w:val=" "/>
       <w:lvlJc w:val="left"/>
       <w:pPr>
-        <w:tabs>
-          <w:tab w:val="num" w:pos="1440"/>
-        </w:tabs>
-        <w:ind w:left="1920" w:hanging="480"/>
+        <w:ind w:left="2160" w:hanging="480"/>
       </w:pPr>
     </w:lvl>
     <w:lvl w:ilvl="3">
@@ -835,10 +826,7 @@
       <w:lvlText w:val=" "/>
       <w:lvlJc w:val="left"/>
       <w:pPr>
-        <w:tabs>
-          <w:tab w:val="num" w:pos="2160"/>
-        </w:tabs>
-        <w:ind w:left="2640" w:hanging="480"/>
+        <w:ind w:left="2880" w:hanging="480"/>
       </w:pPr>
     </w:lvl>
     <w:lvl w:ilvl="4">
@@ -846,10 +834,7 @@
       <w:lvlText w:val=" "/>
       <w:lvlJc w:val="left"/>
       <w:pPr>
-        <w:tabs>
-          <w:tab w:val="num" w:pos="2880"/>
-        </w:tabs>
-        <w:ind w:left="3360" w:hanging="480"/>
+        <w:ind w:left="3600" w:hanging="480"/>
       </w:pPr>
     </w:lvl>
     <w:lvl w:ilvl="5">
@@ -857,10 +842,7 @@
       <w:lvlText w:val=" "/>
       <w:lvlJc w:val="left"/>
       <w:pPr>
-        <w:tabs>
-          <w:tab w:val="num" w:pos="3600"/>
-        </w:tabs>
-        <w:ind w:left="4080" w:hanging="480"/>
+        <w:ind w:left="4320" w:hanging="480"/>
       </w:pPr>
     </w:lvl>
     <w:lvl w:ilvl="6">
@@ -868,10 +850,7 @@
       <w:lvlText w:val=" "/>
       <w:lvlJc w:val="left"/>
       <w:pPr>
-        <w:tabs>
-          <w:tab w:val="num" w:pos="4320"/>
-        </w:tabs>
-        <w:ind w:left="4800" w:hanging="480"/>
+        <w:ind w:left="5040" w:hanging="480"/>
       </w:pPr>
     </w:lvl>
     <w:lvl w:ilvl="7">
@@ -879,10 +858,7 @@
       <w:lvlText w:val=" "/>
       <w:lvlJc w:val="left"/>
       <w:pPr>
-        <w:tabs>
-          <w:tab w:val="num" w:pos="5040"/>
-        </w:tabs>
-        <w:ind w:left="5520" w:hanging="480"/>
+        <w:ind w:left="5760" w:hanging="480"/>
       </w:pPr>
     </w:lvl>
     <w:lvl w:ilvl="8">
@@ -890,10 +866,7 @@
       <w:lvlText w:val=" "/>
       <w:lvlJc w:val="left"/>
       <w:pPr>
-        <w:tabs>
-          <w:tab w:val="num" w:pos="5760"/>
-        </w:tabs>
-        <w:ind w:left="6240" w:hanging="480"/>
+        <w:ind w:left="6480" w:hanging="480"/>
       </w:pPr>
     </w:lvl>
   </w:abstractNum>

</xml_diff>

<commit_message>
Fixed edge case of theorem names - when no theorem has a name!
</commit_message>
<xml_diff>
--- a/tests/001/compare/Notes.docx
+++ b/tests/001/compare/Notes.docx
@@ -101,8 +101,8 @@
       </w:r>
     </w:p>
     <w:sectPr>
-      <w:pgSz w:w="12240" w:h="15840"/>
-      <w:pgMar w:top="1440" w:right="1440" w:bottom="1440" w:left="1440" w:header="720" w:footer="720" w:gutter="0"/>
+      <w:pgSz w:h="15840" w:w="12240"/>
+      <w:pgMar w:bottom="1440" w:footer="720" w:gutter="0" w:header="720" w:left="1440" w:right="1440" w:top="1440"/>
       <w:cols w:space="720"/>
     </w:sectPr>
   </w:body>
@@ -133,8 +133,8 @@
 </file>
 
 <file path=word/numbering.xml><?xml version="1.0" encoding="utf-8"?>
-<w:numbering xmlns:wpc="http://schemas.microsoft.com/office/word/2010/wordprocessingCanvas" xmlns:cx="http://schemas.microsoft.com/office/drawing/2014/chartex" xmlns:cx1="http://schemas.microsoft.com/office/drawing/2015/9/8/chartex" xmlns:cx2="http://schemas.microsoft.com/office/drawing/2015/10/21/chartex" xmlns:cx3="http://schemas.microsoft.com/office/drawing/2016/5/9/chartex" xmlns:cx4="http://schemas.microsoft.com/office/drawing/2016/5/10/chartex" xmlns:cx5="http://schemas.microsoft.com/office/drawing/2016/5/11/chartex" xmlns:cx6="http://schemas.microsoft.com/office/drawing/2016/5/12/chartex" xmlns:cx7="http://schemas.microsoft.com/office/drawing/2016/5/13/chartex" xmlns:cx8="http://schemas.microsoft.com/office/drawing/2016/5/14/chartex" xmlns:mc="http://schemas.openxmlformats.org/markup-compatibility/2006" xmlns:aink="http://schemas.microsoft.com/office/drawing/2016/ink" xmlns:am3d="http://schemas.microsoft.com/office/drawing/2017/model3d" xmlns:o="urn:schemas-microsoft-com:office:office" xmlns:r="http://schemas.openxmlformats.org/officeDocument/2006/relationships" xmlns:m="http://schemas.openxmlformats.org/officeDocument/2006/math" xmlns:v="urn:schemas-microsoft-com:vml" xmlns:wp14="http://schemas.microsoft.com/office/word/2010/wordprocessingDrawing" xmlns:wp="http://schemas.openxmlformats.org/drawingml/2006/wordprocessingDrawing" xmlns:w10="urn:schemas-microsoft-com:office:word" xmlns:w="http://schemas.openxmlformats.org/wordprocessingml/2006/main" xmlns:w14="http://schemas.microsoft.com/office/word/2010/wordml" xmlns:w15="http://schemas.microsoft.com/office/word/2012/wordml" xmlns:w16cex="http://schemas.microsoft.com/office/word/2018/wordml/cex" xmlns:w16cid="http://schemas.microsoft.com/office/word/2016/wordml/cid" xmlns:w16="http://schemas.microsoft.com/office/word/2018/wordml" xmlns:w16se="http://schemas.microsoft.com/office/word/2015/wordml/symex" xmlns:wpg="http://schemas.microsoft.com/office/word/2010/wordprocessingGroup" xmlns:wpi="http://schemas.microsoft.com/office/word/2010/wordprocessingInk" xmlns:wne="http://schemas.microsoft.com/office/word/2006/wordml" xmlns:wps="http://schemas.microsoft.com/office/word/2010/wordprocessingShape" mc:Ignorable="w14 w15 w16se w16cid w16 w16cex wp14">
-  <w:abstractNum w:abstractNumId="0" w15:restartNumberingAfterBreak="0">
+<w:numbering xmlns:aink="http://schemas.microsoft.com/office/drawing/2016/ink" xmlns:am3d="http://schemas.microsoft.com/office/drawing/2017/model3d" xmlns:cx="http://schemas.microsoft.com/office/drawing/2014/chartex" xmlns:cx1="http://schemas.microsoft.com/office/drawing/2015/9/8/chartex" xmlns:cx2="http://schemas.microsoft.com/office/drawing/2015/10/21/chartex" xmlns:cx3="http://schemas.microsoft.com/office/drawing/2016/5/9/chartex" xmlns:cx4="http://schemas.microsoft.com/office/drawing/2016/5/10/chartex" xmlns:cx5="http://schemas.microsoft.com/office/drawing/2016/5/11/chartex" xmlns:cx6="http://schemas.microsoft.com/office/drawing/2016/5/12/chartex" xmlns:cx7="http://schemas.microsoft.com/office/drawing/2016/5/13/chartex" xmlns:cx8="http://schemas.microsoft.com/office/drawing/2016/5/14/chartex" xmlns:m="http://schemas.openxmlformats.org/officeDocument/2006/math" xmlns:mc="http://schemas.openxmlformats.org/markup-compatibility/2006" xmlns:o="urn:schemas-microsoft-com:office:office" xmlns:r="http://schemas.openxmlformats.org/officeDocument/2006/relationships" xmlns:v="urn:schemas-microsoft-com:vml" xmlns:w="http://schemas.openxmlformats.org/wordprocessingml/2006/main" xmlns:w10="urn:schemas-microsoft-com:office:word" xmlns:w14="http://schemas.microsoft.com/office/word/2010/wordml" xmlns:w15="http://schemas.microsoft.com/office/word/2012/wordml" xmlns:w16="http://schemas.microsoft.com/office/word/2018/wordml" xmlns:w16cex="http://schemas.microsoft.com/office/word/2018/wordml/cex" xmlns:w16cid="http://schemas.microsoft.com/office/word/2016/wordml/cid" xmlns:w16se="http://schemas.microsoft.com/office/word/2015/wordml/symex" xmlns:wne="http://schemas.microsoft.com/office/word/2006/wordml" xmlns:wp="http://schemas.openxmlformats.org/drawingml/2006/wordprocessingDrawing" xmlns:wp14="http://schemas.microsoft.com/office/word/2010/wordprocessingDrawing" xmlns:wpc="http://schemas.microsoft.com/office/word/2010/wordprocessingCanvas" xmlns:wpg="http://schemas.microsoft.com/office/word/2010/wordprocessingGroup" xmlns:wpi="http://schemas.microsoft.com/office/word/2010/wordprocessingInk" xmlns:wps="http://schemas.microsoft.com/office/word/2010/wordprocessingShape" mc:Ignorable="w14 w15 w16se w16cid w16 w16cex wp14">
+  <w:abstractNum w15:restartNumberingAfterBreak="0" w:abstractNumId="0">
     <w:nsid w:val="E17F69BA"/>
     <w:multiLevelType w:val="multilevel"/>
     <w:tmpl w:val="C1F0B806"/>
@@ -144,9 +144,9 @@
       <w:lvlJc w:val="left"/>
       <w:pPr>
         <w:tabs>
-          <w:tab w:val="num" w:pos="0"/>
-        </w:tabs>
-        <w:ind w:left="480" w:hanging="480"/>
+          <w:tab w:pos="0" w:val="num"/>
+        </w:tabs>
+        <w:ind w:hanging="480" w:left="480"/>
       </w:pPr>
     </w:lvl>
     <w:lvl w:ilvl="1">
@@ -155,9 +155,9 @@
       <w:lvlJc w:val="left"/>
       <w:pPr>
         <w:tabs>
-          <w:tab w:val="num" w:pos="720"/>
-        </w:tabs>
-        <w:ind w:left="1200" w:hanging="480"/>
+          <w:tab w:pos="720" w:val="num"/>
+        </w:tabs>
+        <w:ind w:hanging="480" w:left="1200"/>
       </w:pPr>
     </w:lvl>
     <w:lvl w:ilvl="2">
@@ -166,9 +166,9 @@
       <w:lvlJc w:val="left"/>
       <w:pPr>
         <w:tabs>
-          <w:tab w:val="num" w:pos="1440"/>
-        </w:tabs>
-        <w:ind w:left="1920" w:hanging="480"/>
+          <w:tab w:pos="1440" w:val="num"/>
+        </w:tabs>
+        <w:ind w:hanging="480" w:left="1920"/>
       </w:pPr>
     </w:lvl>
     <w:lvl w:ilvl="3">
@@ -177,9 +177,9 @@
       <w:lvlJc w:val="left"/>
       <w:pPr>
         <w:tabs>
-          <w:tab w:val="num" w:pos="2160"/>
-        </w:tabs>
-        <w:ind w:left="2640" w:hanging="480"/>
+          <w:tab w:pos="2160" w:val="num"/>
+        </w:tabs>
+        <w:ind w:hanging="480" w:left="2640"/>
       </w:pPr>
     </w:lvl>
     <w:lvl w:ilvl="4">
@@ -188,9 +188,9 @@
       <w:lvlJc w:val="left"/>
       <w:pPr>
         <w:tabs>
-          <w:tab w:val="num" w:pos="2880"/>
-        </w:tabs>
-        <w:ind w:left="3360" w:hanging="480"/>
+          <w:tab w:pos="2880" w:val="num"/>
+        </w:tabs>
+        <w:ind w:hanging="480" w:left="3360"/>
       </w:pPr>
     </w:lvl>
     <w:lvl w:ilvl="5">
@@ -199,9 +199,9 @@
       <w:lvlJc w:val="left"/>
       <w:pPr>
         <w:tabs>
-          <w:tab w:val="num" w:pos="3600"/>
-        </w:tabs>
-        <w:ind w:left="4080" w:hanging="480"/>
+          <w:tab w:pos="3600" w:val="num"/>
+        </w:tabs>
+        <w:ind w:hanging="480" w:left="4080"/>
       </w:pPr>
     </w:lvl>
     <w:lvl w:ilvl="6">
@@ -210,9 +210,9 @@
       <w:lvlJc w:val="left"/>
       <w:pPr>
         <w:tabs>
-          <w:tab w:val="num" w:pos="4320"/>
-        </w:tabs>
-        <w:ind w:left="4800" w:hanging="480"/>
+          <w:tab w:pos="4320" w:val="num"/>
+        </w:tabs>
+        <w:ind w:hanging="480" w:left="4800"/>
       </w:pPr>
     </w:lvl>
     <w:lvl w:ilvl="7">
@@ -226,7 +226,7 @@
       <w:lvlJc w:val="left"/>
     </w:lvl>
   </w:abstractNum>
-  <w:abstractNum w:abstractNumId="1" w15:restartNumberingAfterBreak="0">
+  <w:abstractNum w15:restartNumberingAfterBreak="0" w:abstractNumId="1">
     <w:nsid w:val="FE3F2B8F"/>
     <w:multiLevelType w:val="multilevel"/>
     <w:tmpl w:val="B6DED8A6"/>
@@ -236,9 +236,9 @@
       <w:lvlJc w:val="left"/>
       <w:pPr>
         <w:tabs>
-          <w:tab w:val="num" w:pos="0"/>
-        </w:tabs>
-        <w:ind w:left="480" w:hanging="480"/>
+          <w:tab w:pos="0" w:val="num"/>
+        </w:tabs>
+        <w:ind w:hanging="480" w:left="480"/>
       </w:pPr>
     </w:lvl>
     <w:lvl w:ilvl="1">
@@ -247,9 +247,9 @@
       <w:lvlJc w:val="left"/>
       <w:pPr>
         <w:tabs>
-          <w:tab w:val="num" w:pos="720"/>
-        </w:tabs>
-        <w:ind w:left="1200" w:hanging="480"/>
+          <w:tab w:pos="720" w:val="num"/>
+        </w:tabs>
+        <w:ind w:hanging="480" w:left="1200"/>
       </w:pPr>
     </w:lvl>
     <w:lvl w:ilvl="2">
@@ -258,9 +258,9 @@
       <w:lvlJc w:val="left"/>
       <w:pPr>
         <w:tabs>
-          <w:tab w:val="num" w:pos="1440"/>
-        </w:tabs>
-        <w:ind w:left="1920" w:hanging="480"/>
+          <w:tab w:pos="1440" w:val="num"/>
+        </w:tabs>
+        <w:ind w:hanging="480" w:left="1920"/>
       </w:pPr>
     </w:lvl>
     <w:lvl w:ilvl="3">
@@ -269,9 +269,9 @@
       <w:lvlJc w:val="left"/>
       <w:pPr>
         <w:tabs>
-          <w:tab w:val="num" w:pos="2160"/>
-        </w:tabs>
-        <w:ind w:left="2640" w:hanging="480"/>
+          <w:tab w:pos="2160" w:val="num"/>
+        </w:tabs>
+        <w:ind w:hanging="480" w:left="2640"/>
       </w:pPr>
     </w:lvl>
     <w:lvl w:ilvl="4">
@@ -280,9 +280,9 @@
       <w:lvlJc w:val="left"/>
       <w:pPr>
         <w:tabs>
-          <w:tab w:val="num" w:pos="2880"/>
-        </w:tabs>
-        <w:ind w:left="3360" w:hanging="480"/>
+          <w:tab w:pos="2880" w:val="num"/>
+        </w:tabs>
+        <w:ind w:hanging="480" w:left="3360"/>
       </w:pPr>
     </w:lvl>
     <w:lvl w:ilvl="5">
@@ -291,9 +291,9 @@
       <w:lvlJc w:val="left"/>
       <w:pPr>
         <w:tabs>
-          <w:tab w:val="num" w:pos="3600"/>
-        </w:tabs>
-        <w:ind w:left="4080" w:hanging="480"/>
+          <w:tab w:pos="3600" w:val="num"/>
+        </w:tabs>
+        <w:ind w:hanging="480" w:left="4080"/>
       </w:pPr>
     </w:lvl>
     <w:lvl w:ilvl="6">
@@ -302,9 +302,9 @@
       <w:lvlJc w:val="left"/>
       <w:pPr>
         <w:tabs>
-          <w:tab w:val="num" w:pos="4320"/>
-        </w:tabs>
-        <w:ind w:left="4800" w:hanging="480"/>
+          <w:tab w:pos="4320" w:val="num"/>
+        </w:tabs>
+        <w:ind w:hanging="480" w:left="4800"/>
       </w:pPr>
     </w:lvl>
     <w:lvl w:ilvl="7">
@@ -318,7 +318,7 @@
       <w:lvlJc w:val="left"/>
     </w:lvl>
   </w:abstractNum>
-  <w:abstractNum w:abstractNumId="2" w15:restartNumberingAfterBreak="0">
+  <w:abstractNum w15:restartNumberingAfterBreak="0" w:abstractNumId="2">
     <w:nsid w:val="FFFFFF7C"/>
     <w:multiLevelType w:val="singleLevel"/>
     <w:tmpl w:val="5656B9FA"/>
@@ -329,13 +329,13 @@
       <w:lvlJc w:val="left"/>
       <w:pPr>
         <w:tabs>
-          <w:tab w:val="num" w:pos="1492"/>
-        </w:tabs>
-        <w:ind w:left="1492" w:hanging="360"/>
+          <w:tab w:pos="1492" w:val="num"/>
+        </w:tabs>
+        <w:ind w:hanging="360" w:left="1492"/>
       </w:pPr>
     </w:lvl>
   </w:abstractNum>
-  <w:abstractNum w:abstractNumId="3" w15:restartNumberingAfterBreak="0">
+  <w:abstractNum w15:restartNumberingAfterBreak="0" w:abstractNumId="3">
     <w:nsid w:val="FFFFFF7D"/>
     <w:multiLevelType w:val="singleLevel"/>
     <w:tmpl w:val="C92084BA"/>
@@ -346,13 +346,13 @@
       <w:lvlJc w:val="left"/>
       <w:pPr>
         <w:tabs>
-          <w:tab w:val="num" w:pos="1209"/>
-        </w:tabs>
-        <w:ind w:left="1209" w:hanging="360"/>
+          <w:tab w:pos="1209" w:val="num"/>
+        </w:tabs>
+        <w:ind w:hanging="360" w:left="1209"/>
       </w:pPr>
     </w:lvl>
   </w:abstractNum>
-  <w:abstractNum w:abstractNumId="4" w15:restartNumberingAfterBreak="0">
+  <w:abstractNum w15:restartNumberingAfterBreak="0" w:abstractNumId="4">
     <w:nsid w:val="FFFFFF7E"/>
     <w:multiLevelType w:val="singleLevel"/>
     <w:tmpl w:val="AC3ABB6C"/>
@@ -363,13 +363,13 @@
       <w:lvlJc w:val="left"/>
       <w:pPr>
         <w:tabs>
-          <w:tab w:val="num" w:pos="926"/>
-        </w:tabs>
-        <w:ind w:left="926" w:hanging="360"/>
+          <w:tab w:pos="926" w:val="num"/>
+        </w:tabs>
+        <w:ind w:hanging="360" w:left="926"/>
       </w:pPr>
     </w:lvl>
   </w:abstractNum>
-  <w:abstractNum w:abstractNumId="5" w15:restartNumberingAfterBreak="0">
+  <w:abstractNum w15:restartNumberingAfterBreak="0" w:abstractNumId="5">
     <w:nsid w:val="FFFFFF7F"/>
     <w:multiLevelType w:val="singleLevel"/>
     <w:tmpl w:val="71009DAE"/>
@@ -380,13 +380,13 @@
       <w:lvlJc w:val="left"/>
       <w:pPr>
         <w:tabs>
-          <w:tab w:val="num" w:pos="643"/>
-        </w:tabs>
-        <w:ind w:left="643" w:hanging="360"/>
+          <w:tab w:pos="643" w:val="num"/>
+        </w:tabs>
+        <w:ind w:hanging="360" w:left="643"/>
       </w:pPr>
     </w:lvl>
   </w:abstractNum>
-  <w:abstractNum w:abstractNumId="6" w15:restartNumberingAfterBreak="0">
+  <w:abstractNum w15:restartNumberingAfterBreak="0" w:abstractNumId="6">
     <w:nsid w:val="FFFFFF80"/>
     <w:multiLevelType w:val="singleLevel"/>
     <w:tmpl w:val="6062E62C"/>
@@ -397,16 +397,16 @@
       <w:lvlJc w:val="left"/>
       <w:pPr>
         <w:tabs>
-          <w:tab w:val="num" w:pos="1492"/>
-        </w:tabs>
-        <w:ind w:left="1492" w:hanging="360"/>
+          <w:tab w:pos="1492" w:val="num"/>
+        </w:tabs>
+        <w:ind w:hanging="360" w:left="1492"/>
       </w:pPr>
       <w:rPr>
         <w:rFonts w:ascii="Symbol" w:hAnsi="Symbol" w:hint="default"/>
       </w:rPr>
     </w:lvl>
   </w:abstractNum>
-  <w:abstractNum w:abstractNumId="7" w15:restartNumberingAfterBreak="0">
+  <w:abstractNum w15:restartNumberingAfterBreak="0" w:abstractNumId="7">
     <w:nsid w:val="FFFFFF81"/>
     <w:multiLevelType w:val="singleLevel"/>
     <w:tmpl w:val="78AA967A"/>
@@ -417,16 +417,16 @@
       <w:lvlJc w:val="left"/>
       <w:pPr>
         <w:tabs>
-          <w:tab w:val="num" w:pos="1209"/>
-        </w:tabs>
-        <w:ind w:left="1209" w:hanging="360"/>
+          <w:tab w:pos="1209" w:val="num"/>
+        </w:tabs>
+        <w:ind w:hanging="360" w:left="1209"/>
       </w:pPr>
       <w:rPr>
         <w:rFonts w:ascii="Symbol" w:hAnsi="Symbol" w:hint="default"/>
       </w:rPr>
     </w:lvl>
   </w:abstractNum>
-  <w:abstractNum w:abstractNumId="8" w15:restartNumberingAfterBreak="0">
+  <w:abstractNum w15:restartNumberingAfterBreak="0" w:abstractNumId="8">
     <w:nsid w:val="FFFFFF82"/>
     <w:multiLevelType w:val="singleLevel"/>
     <w:tmpl w:val="A4D28A62"/>
@@ -437,16 +437,16 @@
       <w:lvlJc w:val="left"/>
       <w:pPr>
         <w:tabs>
-          <w:tab w:val="num" w:pos="926"/>
-        </w:tabs>
-        <w:ind w:left="926" w:hanging="360"/>
+          <w:tab w:pos="926" w:val="num"/>
+        </w:tabs>
+        <w:ind w:hanging="360" w:left="926"/>
       </w:pPr>
       <w:rPr>
         <w:rFonts w:ascii="Symbol" w:hAnsi="Symbol" w:hint="default"/>
       </w:rPr>
     </w:lvl>
   </w:abstractNum>
-  <w:abstractNum w:abstractNumId="9" w15:restartNumberingAfterBreak="0">
+  <w:abstractNum w15:restartNumberingAfterBreak="0" w:abstractNumId="9">
     <w:nsid w:val="FFFFFF83"/>
     <w:multiLevelType w:val="singleLevel"/>
     <w:tmpl w:val="0B9CDD84"/>
@@ -457,16 +457,16 @@
       <w:lvlJc w:val="left"/>
       <w:pPr>
         <w:tabs>
-          <w:tab w:val="num" w:pos="643"/>
-        </w:tabs>
-        <w:ind w:left="643" w:hanging="360"/>
+          <w:tab w:pos="643" w:val="num"/>
+        </w:tabs>
+        <w:ind w:hanging="360" w:left="643"/>
       </w:pPr>
       <w:rPr>
         <w:rFonts w:ascii="Symbol" w:hAnsi="Symbol" w:hint="default"/>
       </w:rPr>
     </w:lvl>
   </w:abstractNum>
-  <w:abstractNum w:abstractNumId="10" w15:restartNumberingAfterBreak="0">
+  <w:abstractNum w15:restartNumberingAfterBreak="0" w:abstractNumId="10">
     <w:nsid w:val="FFFFFF88"/>
     <w:multiLevelType w:val="singleLevel"/>
     <w:tmpl w:val="B41AC44E"/>
@@ -477,13 +477,13 @@
       <w:lvlJc w:val="left"/>
       <w:pPr>
         <w:tabs>
-          <w:tab w:val="num" w:pos="360"/>
-        </w:tabs>
-        <w:ind w:left="360" w:hanging="360"/>
+          <w:tab w:pos="360" w:val="num"/>
+        </w:tabs>
+        <w:ind w:hanging="360" w:left="360"/>
       </w:pPr>
     </w:lvl>
   </w:abstractNum>
-  <w:abstractNum w:abstractNumId="11" w15:restartNumberingAfterBreak="0">
+  <w:abstractNum w15:restartNumberingAfterBreak="0" w:abstractNumId="11">
     <w:nsid w:val="FFFFFF89"/>
     <w:multiLevelType w:val="singleLevel"/>
     <w:tmpl w:val="376C9AB8"/>
@@ -494,16 +494,16 @@
       <w:lvlJc w:val="left"/>
       <w:pPr>
         <w:tabs>
-          <w:tab w:val="num" w:pos="360"/>
-        </w:tabs>
-        <w:ind w:left="360" w:hanging="360"/>
+          <w:tab w:pos="360" w:val="num"/>
+        </w:tabs>
+        <w:ind w:hanging="360" w:left="360"/>
       </w:pPr>
       <w:rPr>
         <w:rFonts w:ascii="Symbol" w:hAnsi="Symbol" w:hint="default"/>
       </w:rPr>
     </w:lvl>
   </w:abstractNum>
-  <w:abstractNum w:abstractNumId="12" w15:restartNumberingAfterBreak="0">
+  <w:abstractNum w15:restartNumberingAfterBreak="0" w:abstractNumId="12">
     <w:nsid w:val="00265509"/>
     <w:multiLevelType w:val="multilevel"/>
     <w:tmpl w:val="08090025"/>
@@ -514,7 +514,7 @@
       <w:lvlText w:val="%1"/>
       <w:lvlJc w:val="left"/>
       <w:pPr>
-        <w:ind w:left="432" w:hanging="432"/>
+        <w:ind w:hanging="432" w:left="432"/>
       </w:pPr>
     </w:lvl>
     <w:lvl w:ilvl="1">
@@ -524,7 +524,7 @@
       <w:lvlText w:val="%1.%2"/>
       <w:lvlJc w:val="left"/>
       <w:pPr>
-        <w:ind w:left="576" w:hanging="576"/>
+        <w:ind w:hanging="576" w:left="576"/>
       </w:pPr>
     </w:lvl>
     <w:lvl w:ilvl="2">
@@ -534,7 +534,7 @@
       <w:lvlText w:val="%1.%2.%3"/>
       <w:lvlJc w:val="left"/>
       <w:pPr>
-        <w:ind w:left="720" w:hanging="720"/>
+        <w:ind w:hanging="720" w:left="720"/>
       </w:pPr>
     </w:lvl>
     <w:lvl w:ilvl="3">
@@ -544,7 +544,7 @@
       <w:lvlText w:val="%1.%2.%3.%4"/>
       <w:lvlJc w:val="left"/>
       <w:pPr>
-        <w:ind w:left="864" w:hanging="864"/>
+        <w:ind w:hanging="864" w:left="864"/>
       </w:pPr>
     </w:lvl>
     <w:lvl w:ilvl="4">
@@ -554,7 +554,7 @@
       <w:lvlText w:val="%1.%2.%3.%4.%5"/>
       <w:lvlJc w:val="left"/>
       <w:pPr>
-        <w:ind w:left="1008" w:hanging="1008"/>
+        <w:ind w:hanging="1008" w:left="1008"/>
       </w:pPr>
     </w:lvl>
     <w:lvl w:ilvl="5">
@@ -564,7 +564,7 @@
       <w:lvlText w:val="%1.%2.%3.%4.%5.%6"/>
       <w:lvlJc w:val="left"/>
       <w:pPr>
-        <w:ind w:left="1152" w:hanging="1152"/>
+        <w:ind w:hanging="1152" w:left="1152"/>
       </w:pPr>
     </w:lvl>
     <w:lvl w:ilvl="6">
@@ -574,7 +574,7 @@
       <w:lvlText w:val="%1.%2.%3.%4.%5.%6.%7"/>
       <w:lvlJc w:val="left"/>
       <w:pPr>
-        <w:ind w:left="1296" w:hanging="1296"/>
+        <w:ind w:hanging="1296" w:left="1296"/>
       </w:pPr>
     </w:lvl>
     <w:lvl w:ilvl="7">
@@ -584,7 +584,7 @@
       <w:lvlText w:val="%1.%2.%3.%4.%5.%6.%7.%8"/>
       <w:lvlJc w:val="left"/>
       <w:pPr>
-        <w:ind w:left="1440" w:hanging="1440"/>
+        <w:ind w:hanging="1440" w:left="1440"/>
       </w:pPr>
     </w:lvl>
     <w:lvl w:ilvl="8">
@@ -594,11 +594,11 @@
       <w:lvlText w:val="%1.%2.%3.%4.%5.%6.%7.%8.%9"/>
       <w:lvlJc w:val="left"/>
       <w:pPr>
-        <w:ind w:left="1584" w:hanging="1584"/>
+        <w:ind w:hanging="1584" w:left="1584"/>
       </w:pPr>
     </w:lvl>
   </w:abstractNum>
-  <w:abstractNum w:abstractNumId="13" w15:restartNumberingAfterBreak="0">
+  <w:abstractNum w15:restartNumberingAfterBreak="0" w:abstractNumId="13">
     <w:nsid w:val="2C1AE401"/>
     <w:multiLevelType w:val="multilevel"/>
     <w:tmpl w:val="F1E2103A"/>
@@ -608,9 +608,9 @@
       <w:lvlJc w:val="left"/>
       <w:pPr>
         <w:tabs>
-          <w:tab w:val="num" w:pos="0"/>
-        </w:tabs>
-        <w:ind w:left="480" w:hanging="480"/>
+          <w:tab w:pos="0" w:val="num"/>
+        </w:tabs>
+        <w:ind w:hanging="480" w:left="480"/>
       </w:pPr>
     </w:lvl>
     <w:lvl w:ilvl="1">
@@ -619,9 +619,9 @@
       <w:lvlJc w:val="left"/>
       <w:pPr>
         <w:tabs>
-          <w:tab w:val="num" w:pos="720"/>
-        </w:tabs>
-        <w:ind w:left="1200" w:hanging="480"/>
+          <w:tab w:pos="720" w:val="num"/>
+        </w:tabs>
+        <w:ind w:hanging="480" w:left="1200"/>
       </w:pPr>
     </w:lvl>
     <w:lvl w:ilvl="2">
@@ -630,9 +630,9 @@
       <w:lvlJc w:val="left"/>
       <w:pPr>
         <w:tabs>
-          <w:tab w:val="num" w:pos="1440"/>
-        </w:tabs>
-        <w:ind w:left="1920" w:hanging="480"/>
+          <w:tab w:pos="1440" w:val="num"/>
+        </w:tabs>
+        <w:ind w:hanging="480" w:left="1920"/>
       </w:pPr>
     </w:lvl>
     <w:lvl w:ilvl="3">
@@ -641,9 +641,9 @@
       <w:lvlJc w:val="left"/>
       <w:pPr>
         <w:tabs>
-          <w:tab w:val="num" w:pos="2160"/>
-        </w:tabs>
-        <w:ind w:left="2640" w:hanging="480"/>
+          <w:tab w:pos="2160" w:val="num"/>
+        </w:tabs>
+        <w:ind w:hanging="480" w:left="2640"/>
       </w:pPr>
     </w:lvl>
     <w:lvl w:ilvl="4">
@@ -652,9 +652,9 @@
       <w:lvlJc w:val="left"/>
       <w:pPr>
         <w:tabs>
-          <w:tab w:val="num" w:pos="2880"/>
-        </w:tabs>
-        <w:ind w:left="3360" w:hanging="480"/>
+          <w:tab w:pos="2880" w:val="num"/>
+        </w:tabs>
+        <w:ind w:hanging="480" w:left="3360"/>
       </w:pPr>
     </w:lvl>
     <w:lvl w:ilvl="5">
@@ -663,9 +663,9 @@
       <w:lvlJc w:val="left"/>
       <w:pPr>
         <w:tabs>
-          <w:tab w:val="num" w:pos="3600"/>
-        </w:tabs>
-        <w:ind w:left="4080" w:hanging="480"/>
+          <w:tab w:pos="3600" w:val="num"/>
+        </w:tabs>
+        <w:ind w:hanging="480" w:left="4080"/>
       </w:pPr>
     </w:lvl>
     <w:lvl w:ilvl="6">
@@ -674,9 +674,9 @@
       <w:lvlJc w:val="left"/>
       <w:pPr>
         <w:tabs>
-          <w:tab w:val="num" w:pos="4320"/>
-        </w:tabs>
-        <w:ind w:left="4800" w:hanging="480"/>
+          <w:tab w:pos="4320" w:val="num"/>
+        </w:tabs>
+        <w:ind w:hanging="480" w:left="4800"/>
       </w:pPr>
     </w:lvl>
     <w:lvl w:ilvl="7">
@@ -685,9 +685,9 @@
       <w:lvlJc w:val="left"/>
       <w:pPr>
         <w:tabs>
-          <w:tab w:val="num" w:pos="5040"/>
-        </w:tabs>
-        <w:ind w:left="5520" w:hanging="480"/>
+          <w:tab w:pos="5040" w:val="num"/>
+        </w:tabs>
+        <w:ind w:hanging="480" w:left="5520"/>
       </w:pPr>
     </w:lvl>
     <w:lvl w:ilvl="8">
@@ -696,13 +696,13 @@
       <w:lvlJc w:val="left"/>
       <w:pPr>
         <w:tabs>
-          <w:tab w:val="num" w:pos="5760"/>
-        </w:tabs>
-        <w:ind w:left="6240" w:hanging="480"/>
+          <w:tab w:pos="5760" w:val="num"/>
+        </w:tabs>
+        <w:ind w:hanging="480" w:left="6240"/>
       </w:pPr>
     </w:lvl>
   </w:abstractNum>
-  <w:abstractNum w:abstractNumId="14" w15:restartNumberingAfterBreak="0">
+  <w:abstractNum w15:restartNumberingAfterBreak="0" w:abstractNumId="14">
     <w:nsid w:val="2C270BEB"/>
     <w:multiLevelType w:val="multilevel"/>
     <w:tmpl w:val="713A51E8"/>
@@ -712,9 +712,9 @@
       <w:lvlJc w:val="left"/>
       <w:pPr>
         <w:tabs>
-          <w:tab w:val="num" w:pos="0"/>
-        </w:tabs>
-        <w:ind w:left="480" w:hanging="480"/>
+          <w:tab w:pos="0" w:val="num"/>
+        </w:tabs>
+        <w:ind w:hanging="480" w:left="480"/>
       </w:pPr>
     </w:lvl>
     <w:lvl w:ilvl="1">
@@ -723,9 +723,9 @@
       <w:lvlJc w:val="left"/>
       <w:pPr>
         <w:tabs>
-          <w:tab w:val="num" w:pos="720"/>
-        </w:tabs>
-        <w:ind w:left="1200" w:hanging="480"/>
+          <w:tab w:pos="720" w:val="num"/>
+        </w:tabs>
+        <w:ind w:hanging="480" w:left="1200"/>
       </w:pPr>
     </w:lvl>
     <w:lvl w:ilvl="2">
@@ -734,9 +734,9 @@
       <w:lvlJc w:val="left"/>
       <w:pPr>
         <w:tabs>
-          <w:tab w:val="num" w:pos="1440"/>
-        </w:tabs>
-        <w:ind w:left="1920" w:hanging="480"/>
+          <w:tab w:pos="1440" w:val="num"/>
+        </w:tabs>
+        <w:ind w:hanging="480" w:left="1920"/>
       </w:pPr>
     </w:lvl>
     <w:lvl w:ilvl="3">
@@ -745,9 +745,9 @@
       <w:lvlJc w:val="left"/>
       <w:pPr>
         <w:tabs>
-          <w:tab w:val="num" w:pos="2160"/>
-        </w:tabs>
-        <w:ind w:left="2640" w:hanging="480"/>
+          <w:tab w:pos="2160" w:val="num"/>
+        </w:tabs>
+        <w:ind w:hanging="480" w:left="2640"/>
       </w:pPr>
     </w:lvl>
     <w:lvl w:ilvl="4">
@@ -756,9 +756,9 @@
       <w:lvlJc w:val="left"/>
       <w:pPr>
         <w:tabs>
-          <w:tab w:val="num" w:pos="2880"/>
-        </w:tabs>
-        <w:ind w:left="3360" w:hanging="480"/>
+          <w:tab w:pos="2880" w:val="num"/>
+        </w:tabs>
+        <w:ind w:hanging="480" w:left="3360"/>
       </w:pPr>
     </w:lvl>
     <w:lvl w:ilvl="5">
@@ -767,9 +767,9 @@
       <w:lvlJc w:val="left"/>
       <w:pPr>
         <w:tabs>
-          <w:tab w:val="num" w:pos="3600"/>
-        </w:tabs>
-        <w:ind w:left="4080" w:hanging="480"/>
+          <w:tab w:pos="3600" w:val="num"/>
+        </w:tabs>
+        <w:ind w:hanging="480" w:left="4080"/>
       </w:pPr>
     </w:lvl>
     <w:lvl w:ilvl="6">
@@ -778,9 +778,9 @@
       <w:lvlJc w:val="left"/>
       <w:pPr>
         <w:tabs>
-          <w:tab w:val="num" w:pos="4320"/>
-        </w:tabs>
-        <w:ind w:left="4800" w:hanging="480"/>
+          <w:tab w:pos="4320" w:val="num"/>
+        </w:tabs>
+        <w:ind w:hanging="480" w:left="4800"/>
       </w:pPr>
     </w:lvl>
     <w:lvl w:ilvl="7">
@@ -795,7 +795,7 @@
     </w:lvl>
   </w:abstractNum>
   <w:abstractNum w:abstractNumId="990">
-    <w:nsid w:val="2c1ae401"/>
+    <w:nsid w:val="A990"/>
     <w:multiLevelType w:val="multilevel"/>
     <w:lvl w:ilvl="0">
       <w:numFmt w:val="bullet"/>
@@ -925,14 +925,14 @@
 </file>
 
 <file path=word/styles.xml><?xml version="1.0" encoding="utf-8"?>
-<w:styles xmlns:mc="http://schemas.openxmlformats.org/markup-compatibility/2006" xmlns:r="http://schemas.openxmlformats.org/officeDocument/2006/relationships" xmlns:w="http://schemas.openxmlformats.org/wordprocessingml/2006/main" xmlns:w14="http://schemas.microsoft.com/office/word/2010/wordml" xmlns:w15="http://schemas.microsoft.com/office/word/2012/wordml" xmlns:w16cex="http://schemas.microsoft.com/office/word/2018/wordml/cex" xmlns:w16cid="http://schemas.microsoft.com/office/word/2016/wordml/cid" xmlns:w16="http://schemas.microsoft.com/office/word/2018/wordml" xmlns:w16se="http://schemas.microsoft.com/office/word/2015/wordml/symex" mc:Ignorable="w14 w15 w16se w16cid w16 w16cex">
+<w:styles xmlns:mc="http://schemas.openxmlformats.org/markup-compatibility/2006" xmlns:r="http://schemas.openxmlformats.org/officeDocument/2006/relationships" xmlns:w="http://schemas.openxmlformats.org/wordprocessingml/2006/main" xmlns:w14="http://schemas.microsoft.com/office/word/2010/wordml" xmlns:w15="http://schemas.microsoft.com/office/word/2012/wordml" xmlns:w16="http://schemas.microsoft.com/office/word/2018/wordml" xmlns:w16cex="http://schemas.microsoft.com/office/word/2018/wordml/cex" xmlns:w16cid="http://schemas.microsoft.com/office/word/2016/wordml/cid" xmlns:w16se="http://schemas.microsoft.com/office/word/2015/wordml/symex" mc:Ignorable="w14 w15 w16se w16cid w16 w16cex">
   <w:docDefaults>
     <w:rPrDefault>
       <w:rPr>
-        <w:rFonts w:asciiTheme="minorHAnsi" w:eastAsiaTheme="minorHAnsi" w:hAnsiTheme="minorHAnsi" w:cstheme="minorBidi"/>
+        <w:rFonts w:asciiTheme="minorHAnsi" w:cstheme="minorBidi" w:eastAsiaTheme="minorHAnsi" w:hAnsiTheme="minorHAnsi"/>
         <w:sz w:val="24"/>
         <w:szCs w:val="24"/>
-        <w:lang w:val="en" w:eastAsia="en-US" w:bidi="ar-SA"/>
+        <w:lang w:bidi="ar-SA" w:eastAsia="en-US" w:val="en"/>
       </w:rPr>
     </w:rPrDefault>
     <w:pPrDefault>
@@ -941,7 +941,7 @@
       </w:pPr>
     </w:pPrDefault>
   </w:docDefaults>
-  <w:latentStyles w:defLockedState="0" w:defUIPriority="0" w:defSemiHidden="0" w:defUnhideWhenUsed="0" w:defQFormat="0" w:count="376">
+  <w:latentStyles w:count="376" w:defLockedState="0" w:defQFormat="0" w:defSemiHidden="0" w:defUIPriority="0" w:defUnhideWhenUsed="0">
     <w:lsdException w:name="heading 7" w:semiHidden="1" w:unhideWhenUsed="1"/>
     <w:lsdException w:name="index 4" w:semiHidden="1" w:unhideWhenUsed="1"/>
     <w:lsdException w:name="index 5" w:semiHidden="1" w:unhideWhenUsed="1"/>
@@ -1170,7 +1170,7 @@
     <w:lsdException w:name="Colorful Shading Accent 6"/>
     <w:lsdException w:name="Colorful List Accent 6"/>
     <w:lsdException w:name="Bibliography" w:semiHidden="1" w:unhideWhenUsed="1"/>
-    <w:lsdException w:name="TOC Heading" w:semiHidden="1" w:uiPriority="39" w:unhideWhenUsed="1" w:qFormat="1"/>
+    <w:lsdException w:name="TOC Heading" w:qFormat="1" w:semiHidden="1" w:uiPriority="39" w:unhideWhenUsed="1"/>
     <w:lsdException w:name="Grid Table 4" w:uiPriority="49"/>
     <w:lsdException w:name="Grid Table 5 Dark" w:uiPriority="50"/>
     <w:lsdException w:name="Grid Table 6 Colorful" w:uiPriority="51"/>
@@ -1272,7 +1272,7 @@
     <w:lsdException w:name="Unresolved Mention" w:semiHidden="1" w:uiPriority="99" w:unhideWhenUsed="1"/>
     <w:lsdException w:name="Smart Link" w:semiHidden="1" w:uiPriority="99" w:unhideWhenUsed="1"/>
   </w:latentStyles>
-  <w:style w:type="paragraph" w:default="1" w:styleId="Normal">
+  <w:style w:default="1" w:styleId="Normal" w:type="paragraph">
     <w:name w:val="Normal"/>
     <w:qFormat/>
     <w:rsid w:val="009D184C"/>
@@ -1280,7 +1280,7 @@
       <w:rFonts w:ascii="Arial" w:hAnsi="Arial"/>
     </w:rPr>
   </w:style>
-  <w:style w:type="paragraph" w:styleId="Heading1">
+  <w:style w:styleId="Heading1" w:type="paragraph">
     <w:name w:val="heading 1"/>
     <w:basedOn w:val="Normal"/>
     <w:next w:val="BodyText"/>
@@ -1293,19 +1293,19 @@
       <w:numPr>
         <w:numId w:val="4"/>
       </w:numPr>
-      <w:spacing w:before="480" w:after="0"/>
+      <w:spacing w:after="0" w:before="480"/>
       <w:outlineLvl w:val="0"/>
     </w:pPr>
     <w:rPr>
-      <w:rFonts w:eastAsiaTheme="majorEastAsia" w:cstheme="majorBidi"/>
+      <w:rFonts w:cstheme="majorBidi" w:eastAsiaTheme="majorEastAsia"/>
       <w:b/>
       <w:bCs/>
-      <w:color w:val="244061" w:themeColor="accent1" w:themeShade="80"/>
+      <w:color w:themeColor="accent1" w:themeShade="80" w:val="244061"/>
       <w:sz w:val="36"/>
       <w:szCs w:val="32"/>
     </w:rPr>
   </w:style>
-  <w:style w:type="paragraph" w:styleId="Heading2">
+  <w:style w:styleId="Heading2" w:type="paragraph">
     <w:name w:val="heading 2"/>
     <w:basedOn w:val="Normal"/>
     <w:next w:val="BodyText"/>
@@ -1320,19 +1320,19 @@
         <w:ilvl w:val="1"/>
         <w:numId w:val="4"/>
       </w:numPr>
-      <w:spacing w:before="200" w:after="0"/>
+      <w:spacing w:after="0" w:before="200"/>
       <w:outlineLvl w:val="1"/>
     </w:pPr>
     <w:rPr>
-      <w:rFonts w:eastAsiaTheme="majorEastAsia" w:cstheme="majorBidi"/>
+      <w:rFonts w:cstheme="majorBidi" w:eastAsiaTheme="majorEastAsia"/>
       <w:b/>
       <w:bCs/>
-      <w:color w:val="244061" w:themeColor="accent1" w:themeShade="80"/>
+      <w:color w:themeColor="accent1" w:themeShade="80" w:val="244061"/>
       <w:sz w:val="32"/>
       <w:szCs w:val="32"/>
     </w:rPr>
   </w:style>
-  <w:style w:type="paragraph" w:styleId="Heading3">
+  <w:style w:styleId="Heading3" w:type="paragraph">
     <w:name w:val="heading 3"/>
     <w:basedOn w:val="Normal"/>
     <w:next w:val="BodyText"/>
@@ -1347,19 +1347,19 @@
         <w:ilvl w:val="2"/>
         <w:numId w:val="4"/>
       </w:numPr>
-      <w:spacing w:before="200" w:after="0"/>
+      <w:spacing w:after="0" w:before="200"/>
       <w:outlineLvl w:val="2"/>
     </w:pPr>
     <w:rPr>
-      <w:rFonts w:eastAsiaTheme="majorEastAsia" w:cstheme="majorBidi"/>
+      <w:rFonts w:cstheme="majorBidi" w:eastAsiaTheme="majorEastAsia"/>
       <w:b/>
       <w:bCs/>
-      <w:color w:val="244061" w:themeColor="accent1" w:themeShade="80"/>
+      <w:color w:themeColor="accent1" w:themeShade="80" w:val="244061"/>
       <w:sz w:val="28"/>
       <w:szCs w:val="28"/>
     </w:rPr>
   </w:style>
-  <w:style w:type="paragraph" w:styleId="Heading4">
+  <w:style w:styleId="Heading4" w:type="paragraph">
     <w:name w:val="heading 4"/>
     <w:basedOn w:val="Normal"/>
     <w:next w:val="BodyText"/>
@@ -1374,18 +1374,18 @@
         <w:ilvl w:val="3"/>
         <w:numId w:val="4"/>
       </w:numPr>
-      <w:spacing w:before="200" w:after="0"/>
+      <w:spacing w:after="0" w:before="200"/>
       <w:outlineLvl w:val="3"/>
     </w:pPr>
     <w:rPr>
-      <w:rFonts w:eastAsiaTheme="majorEastAsia" w:cstheme="majorBidi"/>
+      <w:rFonts w:cstheme="majorBidi" w:eastAsiaTheme="majorEastAsia"/>
       <w:b/>
       <w:bCs/>
-      <w:color w:val="365F91" w:themeColor="accent1" w:themeShade="BF"/>
+      <w:color w:themeColor="accent1" w:themeShade="BF" w:val="365F91"/>
       <w:sz w:val="26"/>
     </w:rPr>
   </w:style>
-  <w:style w:type="paragraph" w:styleId="Heading5">
+  <w:style w:styleId="Heading5" w:type="paragraph">
     <w:name w:val="heading 5"/>
     <w:basedOn w:val="Normal"/>
     <w:next w:val="BodyText"/>
@@ -1400,17 +1400,17 @@
         <w:ilvl w:val="4"/>
         <w:numId w:val="4"/>
       </w:numPr>
-      <w:spacing w:before="200" w:after="0"/>
+      <w:spacing w:after="0" w:before="200"/>
       <w:outlineLvl w:val="4"/>
     </w:pPr>
     <w:rPr>
-      <w:rFonts w:eastAsiaTheme="majorEastAsia" w:cstheme="majorBidi"/>
+      <w:rFonts w:cstheme="majorBidi" w:eastAsiaTheme="majorEastAsia"/>
       <w:b/>
       <w:iCs/>
-      <w:color w:val="365F91" w:themeColor="accent1" w:themeShade="BF"/>
-    </w:rPr>
-  </w:style>
-  <w:style w:type="paragraph" w:styleId="Heading6">
+      <w:color w:themeColor="accent1" w:themeShade="BF" w:val="365F91"/>
+    </w:rPr>
+  </w:style>
+  <w:style w:styleId="Heading6" w:type="paragraph">
     <w:name w:val="heading 6"/>
     <w:basedOn w:val="Normal"/>
     <w:next w:val="BodyText"/>
@@ -1425,16 +1425,16 @@
         <w:ilvl w:val="5"/>
         <w:numId w:val="4"/>
       </w:numPr>
-      <w:spacing w:before="200" w:after="0"/>
+      <w:spacing w:after="0" w:before="200"/>
       <w:outlineLvl w:val="5"/>
     </w:pPr>
     <w:rPr>
-      <w:rFonts w:eastAsiaTheme="majorEastAsia" w:cstheme="majorBidi"/>
+      <w:rFonts w:cstheme="majorBidi" w:eastAsiaTheme="majorEastAsia"/>
       <w:i/>
-      <w:color w:val="365F91" w:themeColor="accent1" w:themeShade="BF"/>
-    </w:rPr>
-  </w:style>
-  <w:style w:type="paragraph" w:styleId="Heading7">
+      <w:color w:themeColor="accent1" w:themeShade="BF" w:val="365F91"/>
+    </w:rPr>
+  </w:style>
+  <w:style w:styleId="Heading7" w:type="paragraph">
     <w:name w:val="heading 7"/>
     <w:basedOn w:val="Normal"/>
     <w:next w:val="Normal"/>
@@ -1449,17 +1449,17 @@
         <w:ilvl w:val="6"/>
         <w:numId w:val="4"/>
       </w:numPr>
-      <w:spacing w:before="40" w:after="0"/>
+      <w:spacing w:after="0" w:before="40"/>
       <w:outlineLvl w:val="6"/>
     </w:pPr>
     <w:rPr>
-      <w:rFonts w:asciiTheme="majorHAnsi" w:eastAsiaTheme="majorEastAsia" w:hAnsiTheme="majorHAnsi" w:cstheme="majorBidi"/>
+      <w:rFonts w:asciiTheme="majorHAnsi" w:cstheme="majorBidi" w:eastAsiaTheme="majorEastAsia" w:hAnsiTheme="majorHAnsi"/>
       <w:i/>
       <w:iCs/>
-      <w:color w:val="243F60" w:themeColor="accent1" w:themeShade="7F"/>
-    </w:rPr>
-  </w:style>
-  <w:style w:type="paragraph" w:styleId="Heading8">
+      <w:color w:themeColor="accent1" w:themeShade="7F" w:val="243F60"/>
+    </w:rPr>
+  </w:style>
+  <w:style w:styleId="Heading8" w:type="paragraph">
     <w:name w:val="heading 8"/>
     <w:basedOn w:val="Normal"/>
     <w:next w:val="Normal"/>
@@ -1472,17 +1472,17 @@
         <w:ilvl w:val="7"/>
         <w:numId w:val="4"/>
       </w:numPr>
-      <w:spacing w:before="40" w:after="0"/>
+      <w:spacing w:after="0" w:before="40"/>
       <w:outlineLvl w:val="7"/>
     </w:pPr>
     <w:rPr>
-      <w:rFonts w:asciiTheme="majorHAnsi" w:eastAsiaTheme="majorEastAsia" w:hAnsiTheme="majorHAnsi" w:cstheme="majorBidi"/>
-      <w:color w:val="272727" w:themeColor="text1" w:themeTint="D8"/>
+      <w:rFonts w:asciiTheme="majorHAnsi" w:cstheme="majorBidi" w:eastAsiaTheme="majorEastAsia" w:hAnsiTheme="majorHAnsi"/>
+      <w:color w:themeColor="text1" w:themeTint="D8" w:val="272727"/>
       <w:sz w:val="21"/>
       <w:szCs w:val="21"/>
     </w:rPr>
   </w:style>
-  <w:style w:type="paragraph" w:styleId="Heading9">
+  <w:style w:styleId="Heading9" w:type="paragraph">
     <w:name w:val="heading 9"/>
     <w:basedOn w:val="Normal"/>
     <w:next w:val="Normal"/>
@@ -1495,70 +1495,70 @@
         <w:ilvl w:val="8"/>
         <w:numId w:val="4"/>
       </w:numPr>
-      <w:spacing w:before="40" w:after="0"/>
+      <w:spacing w:after="0" w:before="40"/>
       <w:outlineLvl w:val="8"/>
     </w:pPr>
     <w:rPr>
-      <w:rFonts w:asciiTheme="majorHAnsi" w:eastAsiaTheme="majorEastAsia" w:hAnsiTheme="majorHAnsi" w:cstheme="majorBidi"/>
+      <w:rFonts w:asciiTheme="majorHAnsi" w:cstheme="majorBidi" w:eastAsiaTheme="majorEastAsia" w:hAnsiTheme="majorHAnsi"/>
       <w:i/>
       <w:iCs/>
-      <w:color w:val="272727" w:themeColor="text1" w:themeTint="D8"/>
+      <w:color w:themeColor="text1" w:themeTint="D8" w:val="272727"/>
       <w:sz w:val="21"/>
       <w:szCs w:val="21"/>
     </w:rPr>
   </w:style>
-  <w:style w:type="character" w:default="1" w:styleId="DefaultParagraphFont">
+  <w:style w:default="1" w:styleId="DefaultParagraphFont" w:type="character">
     <w:name w:val="Default Paragraph Font"/>
     <w:uiPriority w:val="1"/>
     <w:semiHidden/>
     <w:unhideWhenUsed/>
   </w:style>
-  <w:style w:type="table" w:default="1" w:styleId="TableNormal">
+  <w:style w:default="1" w:styleId="TableNormal" w:type="table">
     <w:name w:val="Normal Table"/>
     <w:uiPriority w:val="99"/>
     <w:semiHidden/>
     <w:unhideWhenUsed/>
     <w:tblPr>
-      <w:tblInd w:w="0" w:type="dxa"/>
+      <w:tblInd w:type="dxa" w:w="0"/>
       <w:tblCellMar>
-        <w:top w:w="0" w:type="dxa"/>
-        <w:left w:w="108" w:type="dxa"/>
-        <w:bottom w:w="0" w:type="dxa"/>
-        <w:right w:w="108" w:type="dxa"/>
+        <w:top w:type="dxa" w:w="0"/>
+        <w:left w:type="dxa" w:w="108"/>
+        <w:bottom w:type="dxa" w:w="0"/>
+        <w:right w:type="dxa" w:w="108"/>
       </w:tblCellMar>
     </w:tblPr>
   </w:style>
-  <w:style w:type="numbering" w:default="1" w:styleId="NoList">
+  <w:style w:default="1" w:styleId="NoList" w:type="numbering">
     <w:name w:val="No List"/>
     <w:uiPriority w:val="99"/>
     <w:semiHidden/>
     <w:unhideWhenUsed/>
   </w:style>
-  <w:style w:type="paragraph" w:styleId="BodyText">
+  <w:style w:styleId="BodyText" w:type="paragraph">
     <w:name w:val="Body Text"/>
     <w:basedOn w:val="Normal"/>
     <w:link w:val="BodyTextChar"/>
     <w:qFormat/>
     <w:rsid w:val="009D184C"/>
     <w:pPr>
-      <w:spacing w:before="180" w:after="180"/>
-    </w:pPr>
-  </w:style>
-  <w:style w:type="paragraph" w:customStyle="1" w:styleId="FirstParagraph">
+      <w:spacing w:after="180" w:before="180"/>
+    </w:pPr>
+  </w:style>
+  <w:style w:customStyle="1" w:styleId="FirstParagraph" w:type="paragraph">
     <w:name w:val="First Paragraph"/>
     <w:basedOn w:val="BodyText"/>
     <w:next w:val="BodyText"/>
     <w:qFormat/>
   </w:style>
-  <w:style w:type="paragraph" w:customStyle="1" w:styleId="Compact">
+  <w:style w:customStyle="1" w:styleId="Compact" w:type="paragraph">
     <w:name w:val="Compact"/>
     <w:basedOn w:val="BodyText"/>
     <w:qFormat/>
     <w:pPr>
-      <w:spacing w:before="36" w:after="36"/>
-    </w:pPr>
-  </w:style>
-  <w:style w:type="paragraph" w:styleId="Title">
+      <w:spacing w:after="36" w:before="36"/>
+    </w:pPr>
+  </w:style>
+  <w:style w:styleId="Title" w:type="paragraph">
     <w:name w:val="Title"/>
     <w:basedOn w:val="Normal"/>
     <w:next w:val="BodyText"/>
@@ -1567,19 +1567,19 @@
     <w:pPr>
       <w:keepNext/>
       <w:keepLines/>
-      <w:spacing w:before="480" w:after="240"/>
+      <w:spacing w:after="240" w:before="480"/>
       <w:jc w:val="center"/>
     </w:pPr>
     <w:rPr>
-      <w:rFonts w:eastAsiaTheme="majorEastAsia" w:cstheme="majorBidi"/>
+      <w:rFonts w:cstheme="majorBidi" w:eastAsiaTheme="majorEastAsia"/>
       <w:b/>
       <w:bCs/>
-      <w:color w:val="0F243E" w:themeColor="text2" w:themeShade="80"/>
+      <w:color w:themeColor="text2" w:themeShade="80" w:val="0F243E"/>
       <w:sz w:val="36"/>
       <w:szCs w:val="36"/>
     </w:rPr>
   </w:style>
-  <w:style w:type="paragraph" w:styleId="Subtitle">
+  <w:style w:styleId="Subtitle" w:type="paragraph">
     <w:name w:val="Subtitle"/>
     <w:basedOn w:val="Title"/>
     <w:next w:val="BodyText"/>
@@ -1592,7 +1592,7 @@
       <w:szCs w:val="30"/>
     </w:rPr>
   </w:style>
-  <w:style w:type="paragraph" w:customStyle="1" w:styleId="Author">
+  <w:style w:customStyle="1" w:styleId="Author" w:type="paragraph">
     <w:name w:val="Author"/>
     <w:next w:val="BodyText"/>
     <w:qFormat/>
@@ -1606,7 +1606,7 @@
       <w:rFonts w:ascii="Arial" w:hAnsi="Arial"/>
     </w:rPr>
   </w:style>
-  <w:style w:type="paragraph" w:styleId="Date">
+  <w:style w:styleId="Date" w:type="paragraph">
     <w:name w:val="Date"/>
     <w:next w:val="BodyText"/>
     <w:qFormat/>
@@ -1620,7 +1620,7 @@
       <w:rFonts w:ascii="Arial" w:hAnsi="Arial"/>
     </w:rPr>
   </w:style>
-  <w:style w:type="paragraph" w:customStyle="1" w:styleId="Abstract">
+  <w:style w:customStyle="1" w:styleId="Abstract" w:type="paragraph">
     <w:name w:val="Abstract"/>
     <w:basedOn w:val="Normal"/>
     <w:next w:val="BodyText"/>
@@ -1628,19 +1628,19 @@
     <w:pPr>
       <w:keepNext/>
       <w:keepLines/>
-      <w:spacing w:before="300" w:after="300"/>
+      <w:spacing w:after="300" w:before="300"/>
     </w:pPr>
     <w:rPr>
       <w:sz w:val="20"/>
       <w:szCs w:val="20"/>
     </w:rPr>
   </w:style>
-  <w:style w:type="paragraph" w:styleId="Bibliography">
+  <w:style w:styleId="Bibliography" w:type="paragraph">
     <w:name w:val="Bibliography"/>
     <w:basedOn w:val="Normal"/>
     <w:qFormat/>
   </w:style>
-  <w:style w:type="paragraph" w:styleId="BlockText">
+  <w:style w:styleId="BlockText" w:type="paragraph">
     <w:name w:val="Block Text"/>
     <w:basedOn w:val="BodyText"/>
     <w:next w:val="BodyText"/>
@@ -1649,23 +1649,23 @@
     <w:qFormat/>
     <w:rsid w:val="009D184C"/>
     <w:pPr>
-      <w:spacing w:before="100" w:after="100"/>
-    </w:pPr>
-    <w:rPr>
-      <w:rFonts w:eastAsiaTheme="majorEastAsia" w:cstheme="majorBidi"/>
+      <w:spacing w:after="100" w:before="100"/>
+    </w:pPr>
+    <w:rPr>
+      <w:rFonts w:cstheme="majorBidi" w:eastAsiaTheme="majorEastAsia"/>
       <w:bCs/>
       <w:sz w:val="20"/>
       <w:szCs w:val="20"/>
     </w:rPr>
   </w:style>
-  <w:style w:type="paragraph" w:styleId="FootnoteText">
+  <w:style w:styleId="FootnoteText" w:type="paragraph">
     <w:name w:val="footnote text"/>
     <w:basedOn w:val="Normal"/>
     <w:uiPriority w:val="9"/>
     <w:unhideWhenUsed/>
     <w:qFormat/>
   </w:style>
-  <w:style w:type="paragraph" w:customStyle="1" w:styleId="DefinitionTerm">
+  <w:style w:customStyle="1" w:styleId="DefinitionTerm" w:type="paragraph">
     <w:name w:val="Definition Term"/>
     <w:basedOn w:val="Normal"/>
     <w:next w:val="Definition"/>
@@ -1678,11 +1678,11 @@
       <w:b/>
     </w:rPr>
   </w:style>
-  <w:style w:type="paragraph" w:customStyle="1" w:styleId="Definition">
+  <w:style w:customStyle="1" w:styleId="Definition" w:type="paragraph">
     <w:name w:val="Definition"/>
     <w:basedOn w:val="Normal"/>
   </w:style>
-  <w:style w:type="paragraph" w:styleId="Caption">
+  <w:style w:styleId="Caption" w:type="paragraph">
     <w:name w:val="caption"/>
     <w:basedOn w:val="Normal"/>
     <w:link w:val="CaptionChar"/>
@@ -1693,34 +1693,34 @@
       <w:i/>
     </w:rPr>
   </w:style>
-  <w:style w:type="paragraph" w:customStyle="1" w:styleId="TableCaption">
+  <w:style w:customStyle="1" w:styleId="TableCaption" w:type="paragraph">
     <w:name w:val="Table Caption"/>
     <w:basedOn w:val="Caption"/>
     <w:pPr>
       <w:keepNext/>
     </w:pPr>
   </w:style>
-  <w:style w:type="paragraph" w:customStyle="1" w:styleId="ImageCaption">
+  <w:style w:customStyle="1" w:styleId="ImageCaption" w:type="paragraph">
     <w:name w:val="Image Caption"/>
     <w:basedOn w:val="Caption"/>
   </w:style>
-  <w:style w:type="paragraph" w:customStyle="1" w:styleId="Figure">
+  <w:style w:customStyle="1" w:styleId="Figure" w:type="paragraph">
     <w:name w:val="Figure"/>
     <w:basedOn w:val="Normal"/>
   </w:style>
-  <w:style w:type="paragraph" w:customStyle="1" w:styleId="FigurewithCaption">
+  <w:style w:customStyle="1" w:styleId="FigurewithCaption" w:type="paragraph">
     <w:name w:val="Figure with Caption"/>
     <w:basedOn w:val="Figure"/>
     <w:pPr>
       <w:keepNext/>
     </w:pPr>
   </w:style>
-  <w:style w:type="character" w:customStyle="1" w:styleId="CaptionChar">
+  <w:style w:customStyle="1" w:styleId="CaptionChar" w:type="character">
     <w:name w:val="Caption Char"/>
     <w:basedOn w:val="DefaultParagraphFont"/>
     <w:link w:val="Caption"/>
   </w:style>
-  <w:style w:type="character" w:customStyle="1" w:styleId="VerbatimChar">
+  <w:style w:customStyle="1" w:styleId="VerbatimChar" w:type="character">
     <w:name w:val="Verbatim Char"/>
     <w:basedOn w:val="CaptionChar"/>
     <w:link w:val="SourceCode"/>
@@ -1729,24 +1729,24 @@
       <w:sz w:val="22"/>
     </w:rPr>
   </w:style>
-  <w:style w:type="character" w:styleId="FootnoteReference">
+  <w:style w:styleId="FootnoteReference" w:type="character">
     <w:name w:val="footnote reference"/>
     <w:basedOn w:val="CaptionChar"/>
     <w:rPr>
       <w:vertAlign w:val="superscript"/>
     </w:rPr>
   </w:style>
-  <w:style w:type="character" w:styleId="Hyperlink">
+  <w:style w:styleId="Hyperlink" w:type="character">
     <w:name w:val="Hyperlink"/>
     <w:basedOn w:val="CaptionChar"/>
     <w:uiPriority w:val="99"/>
     <w:rsid w:val="00206CDD"/>
     <w:rPr>
-      <w:color w:val="365F91" w:themeColor="accent1" w:themeShade="BF"/>
+      <w:color w:themeColor="accent1" w:themeShade="BF" w:val="365F91"/>
       <w:u w:val="none"/>
     </w:rPr>
   </w:style>
-  <w:style w:type="paragraph" w:styleId="TOCHeading">
+  <w:style w:styleId="TOCHeading" w:type="paragraph">
     <w:name w:val="TOC Heading"/>
     <w:basedOn w:val="Heading1"/>
     <w:next w:val="BodyText"/>
@@ -1763,10 +1763,10 @@
     </w:pPr>
     <w:rPr>
       <w:bCs w:val="0"/>
-      <w:color w:val="365F91" w:themeColor="accent1" w:themeShade="BF"/>
-    </w:rPr>
-  </w:style>
-  <w:style w:type="character" w:customStyle="1" w:styleId="Theorem">
+      <w:color w:themeColor="accent1" w:themeShade="BF" w:val="365F91"/>
+    </w:rPr>
+  </w:style>
+  <w:style w:customStyle="1" w:styleId="Theorem" w:type="character">
     <w:name w:val="Theorem"/>
     <w:basedOn w:val="CaptionChar"/>
     <w:rsid w:val="009D184C"/>
@@ -1774,7 +1774,7 @@
       <w:b/>
     </w:rPr>
   </w:style>
-  <w:style w:type="paragraph" w:customStyle="1" w:styleId="SourceCode">
+  <w:style w:customStyle="1" w:styleId="SourceCode" w:type="paragraph">
     <w:name w:val="Source Code"/>
     <w:basedOn w:val="Normal"/>
     <w:link w:val="VerbatimChar"/>
@@ -1782,7 +1782,7 @@
       <w:wordWrap w:val="0"/>
     </w:pPr>
   </w:style>
-  <w:style w:type="character" w:customStyle="1" w:styleId="KeywordTok">
+  <w:style w:customStyle="1" w:styleId="KeywordTok" w:type="character">
     <w:name w:val="KeywordTok"/>
     <w:basedOn w:val="VerbatimChar"/>
     <w:rPr>
@@ -1792,7 +1792,7 @@
       <w:sz w:val="22"/>
     </w:rPr>
   </w:style>
-  <w:style w:type="character" w:customStyle="1" w:styleId="DataTypeTok">
+  <w:style w:customStyle="1" w:styleId="DataTypeTok" w:type="character">
     <w:name w:val="DataTypeTok"/>
     <w:basedOn w:val="VerbatimChar"/>
     <w:rPr>
@@ -1801,7 +1801,7 @@
       <w:sz w:val="22"/>
     </w:rPr>
   </w:style>
-  <w:style w:type="character" w:customStyle="1" w:styleId="DecValTok">
+  <w:style w:customStyle="1" w:styleId="DecValTok" w:type="character">
     <w:name w:val="DecValTok"/>
     <w:basedOn w:val="VerbatimChar"/>
     <w:rPr>
@@ -1810,7 +1810,7 @@
       <w:sz w:val="22"/>
     </w:rPr>
   </w:style>
-  <w:style w:type="character" w:customStyle="1" w:styleId="BaseNTok">
+  <w:style w:customStyle="1" w:styleId="BaseNTok" w:type="character">
     <w:name w:val="BaseNTok"/>
     <w:basedOn w:val="VerbatimChar"/>
     <w:rPr>
@@ -1819,7 +1819,7 @@
       <w:sz w:val="22"/>
     </w:rPr>
   </w:style>
-  <w:style w:type="character" w:customStyle="1" w:styleId="FloatTok">
+  <w:style w:customStyle="1" w:styleId="FloatTok" w:type="character">
     <w:name w:val="FloatTok"/>
     <w:basedOn w:val="VerbatimChar"/>
     <w:rPr>
@@ -1828,7 +1828,7 @@
       <w:sz w:val="22"/>
     </w:rPr>
   </w:style>
-  <w:style w:type="character" w:customStyle="1" w:styleId="ConstantTok">
+  <w:style w:customStyle="1" w:styleId="ConstantTok" w:type="character">
     <w:name w:val="ConstantTok"/>
     <w:basedOn w:val="VerbatimChar"/>
     <w:rPr>
@@ -1837,7 +1837,7 @@
       <w:sz w:val="22"/>
     </w:rPr>
   </w:style>
-  <w:style w:type="character" w:customStyle="1" w:styleId="CharTok">
+  <w:style w:customStyle="1" w:styleId="CharTok" w:type="character">
     <w:name w:val="CharTok"/>
     <w:basedOn w:val="VerbatimChar"/>
     <w:rPr>
@@ -1846,7 +1846,7 @@
       <w:sz w:val="22"/>
     </w:rPr>
   </w:style>
-  <w:style w:type="character" w:customStyle="1" w:styleId="SpecialCharTok">
+  <w:style w:customStyle="1" w:styleId="SpecialCharTok" w:type="character">
     <w:name w:val="SpecialCharTok"/>
     <w:basedOn w:val="VerbatimChar"/>
     <w:rPr>
@@ -1855,7 +1855,7 @@
       <w:sz w:val="22"/>
     </w:rPr>
   </w:style>
-  <w:style w:type="character" w:customStyle="1" w:styleId="StringTok">
+  <w:style w:customStyle="1" w:styleId="StringTok" w:type="character">
     <w:name w:val="StringTok"/>
     <w:basedOn w:val="VerbatimChar"/>
     <w:rPr>
@@ -1864,7 +1864,7 @@
       <w:sz w:val="22"/>
     </w:rPr>
   </w:style>
-  <w:style w:type="character" w:customStyle="1" w:styleId="VerbatimStringTok">
+  <w:style w:customStyle="1" w:styleId="VerbatimStringTok" w:type="character">
     <w:name w:val="VerbatimStringTok"/>
     <w:basedOn w:val="VerbatimChar"/>
     <w:rPr>
@@ -1873,7 +1873,7 @@
       <w:sz w:val="22"/>
     </w:rPr>
   </w:style>
-  <w:style w:type="character" w:customStyle="1" w:styleId="SpecialStringTok">
+  <w:style w:customStyle="1" w:styleId="SpecialStringTok" w:type="character">
     <w:name w:val="SpecialStringTok"/>
     <w:basedOn w:val="VerbatimChar"/>
     <w:rPr>
@@ -1882,7 +1882,7 @@
       <w:sz w:val="22"/>
     </w:rPr>
   </w:style>
-  <w:style w:type="character" w:customStyle="1" w:styleId="ImportTok">
+  <w:style w:customStyle="1" w:styleId="ImportTok" w:type="character">
     <w:name w:val="ImportTok"/>
     <w:basedOn w:val="VerbatimChar"/>
     <w:rPr>
@@ -1890,7 +1890,7 @@
       <w:sz w:val="22"/>
     </w:rPr>
   </w:style>
-  <w:style w:type="character" w:customStyle="1" w:styleId="CommentTok">
+  <w:style w:customStyle="1" w:styleId="CommentTok" w:type="character">
     <w:name w:val="CommentTok"/>
     <w:basedOn w:val="VerbatimChar"/>
     <w:rPr>
@@ -1900,7 +1900,7 @@
       <w:sz w:val="22"/>
     </w:rPr>
   </w:style>
-  <w:style w:type="character" w:customStyle="1" w:styleId="DocumentationTok">
+  <w:style w:customStyle="1" w:styleId="DocumentationTok" w:type="character">
     <w:name w:val="DocumentationTok"/>
     <w:basedOn w:val="VerbatimChar"/>
     <w:rPr>
@@ -1910,7 +1910,7 @@
       <w:sz w:val="22"/>
     </w:rPr>
   </w:style>
-  <w:style w:type="character" w:customStyle="1" w:styleId="AnnotationTok">
+  <w:style w:customStyle="1" w:styleId="AnnotationTok" w:type="character">
     <w:name w:val="AnnotationTok"/>
     <w:basedOn w:val="VerbatimChar"/>
     <w:rPr>
@@ -1921,7 +1921,7 @@
       <w:sz w:val="22"/>
     </w:rPr>
   </w:style>
-  <w:style w:type="character" w:customStyle="1" w:styleId="CommentVarTok">
+  <w:style w:customStyle="1" w:styleId="CommentVarTok" w:type="character">
     <w:name w:val="CommentVarTok"/>
     <w:basedOn w:val="VerbatimChar"/>
     <w:rPr>
@@ -1932,7 +1932,7 @@
       <w:sz w:val="22"/>
     </w:rPr>
   </w:style>
-  <w:style w:type="character" w:customStyle="1" w:styleId="OtherTok">
+  <w:style w:customStyle="1" w:styleId="OtherTok" w:type="character">
     <w:name w:val="OtherTok"/>
     <w:basedOn w:val="VerbatimChar"/>
     <w:rPr>
@@ -1941,7 +1941,7 @@
       <w:sz w:val="22"/>
     </w:rPr>
   </w:style>
-  <w:style w:type="character" w:customStyle="1" w:styleId="FunctionTok">
+  <w:style w:customStyle="1" w:styleId="FunctionTok" w:type="character">
     <w:name w:val="FunctionTok"/>
     <w:basedOn w:val="VerbatimChar"/>
     <w:rPr>
@@ -1950,7 +1950,7 @@
       <w:sz w:val="22"/>
     </w:rPr>
   </w:style>
-  <w:style w:type="character" w:customStyle="1" w:styleId="VariableTok">
+  <w:style w:customStyle="1" w:styleId="VariableTok" w:type="character">
     <w:name w:val="VariableTok"/>
     <w:basedOn w:val="VerbatimChar"/>
     <w:rPr>
@@ -1959,7 +1959,7 @@
       <w:sz w:val="22"/>
     </w:rPr>
   </w:style>
-  <w:style w:type="character" w:customStyle="1" w:styleId="ControlFlowTok">
+  <w:style w:customStyle="1" w:styleId="ControlFlowTok" w:type="character">
     <w:name w:val="ControlFlowTok"/>
     <w:basedOn w:val="VerbatimChar"/>
     <w:rPr>
@@ -1969,7 +1969,7 @@
       <w:sz w:val="22"/>
     </w:rPr>
   </w:style>
-  <w:style w:type="character" w:customStyle="1" w:styleId="OperatorTok">
+  <w:style w:customStyle="1" w:styleId="OperatorTok" w:type="character">
     <w:name w:val="OperatorTok"/>
     <w:basedOn w:val="VerbatimChar"/>
     <w:rPr>
@@ -1978,7 +1978,7 @@
       <w:sz w:val="22"/>
     </w:rPr>
   </w:style>
-  <w:style w:type="character" w:customStyle="1" w:styleId="BuiltInTok">
+  <w:style w:customStyle="1" w:styleId="BuiltInTok" w:type="character">
     <w:name w:val="BuiltInTok"/>
     <w:basedOn w:val="VerbatimChar"/>
     <w:rPr>
@@ -1986,7 +1986,7 @@
       <w:sz w:val="22"/>
     </w:rPr>
   </w:style>
-  <w:style w:type="character" w:customStyle="1" w:styleId="ExtensionTok">
+  <w:style w:customStyle="1" w:styleId="ExtensionTok" w:type="character">
     <w:name w:val="ExtensionTok"/>
     <w:basedOn w:val="VerbatimChar"/>
     <w:rPr>
@@ -1994,7 +1994,7 @@
       <w:sz w:val="22"/>
     </w:rPr>
   </w:style>
-  <w:style w:type="character" w:customStyle="1" w:styleId="PreprocessorTok">
+  <w:style w:customStyle="1" w:styleId="PreprocessorTok" w:type="character">
     <w:name w:val="PreprocessorTok"/>
     <w:basedOn w:val="VerbatimChar"/>
     <w:rPr>
@@ -2003,7 +2003,7 @@
       <w:sz w:val="22"/>
     </w:rPr>
   </w:style>
-  <w:style w:type="character" w:customStyle="1" w:styleId="AttributeTok">
+  <w:style w:customStyle="1" w:styleId="AttributeTok" w:type="character">
     <w:name w:val="AttributeTok"/>
     <w:basedOn w:val="VerbatimChar"/>
     <w:rPr>
@@ -2012,7 +2012,7 @@
       <w:sz w:val="22"/>
     </w:rPr>
   </w:style>
-  <w:style w:type="character" w:customStyle="1" w:styleId="RegionMarkerTok">
+  <w:style w:customStyle="1" w:styleId="RegionMarkerTok" w:type="character">
     <w:name w:val="RegionMarkerTok"/>
     <w:basedOn w:val="VerbatimChar"/>
     <w:rPr>
@@ -2020,7 +2020,7 @@
       <w:sz w:val="22"/>
     </w:rPr>
   </w:style>
-  <w:style w:type="character" w:customStyle="1" w:styleId="InformationTok">
+  <w:style w:customStyle="1" w:styleId="InformationTok" w:type="character">
     <w:name w:val="InformationTok"/>
     <w:basedOn w:val="VerbatimChar"/>
     <w:rPr>
@@ -2031,7 +2031,7 @@
       <w:sz w:val="22"/>
     </w:rPr>
   </w:style>
-  <w:style w:type="character" w:customStyle="1" w:styleId="WarningTok">
+  <w:style w:customStyle="1" w:styleId="WarningTok" w:type="character">
     <w:name w:val="WarningTok"/>
     <w:basedOn w:val="VerbatimChar"/>
     <w:rPr>
@@ -2042,7 +2042,7 @@
       <w:sz w:val="22"/>
     </w:rPr>
   </w:style>
-  <w:style w:type="character" w:customStyle="1" w:styleId="AlertTok">
+  <w:style w:customStyle="1" w:styleId="AlertTok" w:type="character">
     <w:name w:val="AlertTok"/>
     <w:basedOn w:val="VerbatimChar"/>
     <w:rPr>
@@ -2052,7 +2052,7 @@
       <w:sz w:val="22"/>
     </w:rPr>
   </w:style>
-  <w:style w:type="character" w:customStyle="1" w:styleId="ErrorTok">
+  <w:style w:customStyle="1" w:styleId="ErrorTok" w:type="character">
     <w:name w:val="ErrorTok"/>
     <w:basedOn w:val="VerbatimChar"/>
     <w:rPr>
@@ -2062,7 +2062,7 @@
       <w:sz w:val="22"/>
     </w:rPr>
   </w:style>
-  <w:style w:type="character" w:customStyle="1" w:styleId="NormalTok">
+  <w:style w:customStyle="1" w:styleId="NormalTok" w:type="character">
     <w:name w:val="NormalTok"/>
     <w:basedOn w:val="VerbatimChar"/>
     <w:rPr>
@@ -2070,7 +2070,7 @@
       <w:sz w:val="22"/>
     </w:rPr>
   </w:style>
-  <w:style w:type="character" w:customStyle="1" w:styleId="BodyTextChar">
+  <w:style w:customStyle="1" w:styleId="BodyTextChar" w:type="character">
     <w:name w:val="Body Text Char"/>
     <w:basedOn w:val="DefaultParagraphFont"/>
     <w:link w:val="BodyText"/>
@@ -2079,7 +2079,7 @@
       <w:rFonts w:ascii="Arial" w:hAnsi="Arial"/>
     </w:rPr>
   </w:style>
-  <w:style w:type="character" w:styleId="Mention">
+  <w:style w:styleId="Mention" w:type="character">
     <w:name w:val="Mention"/>
     <w:basedOn w:val="DefaultParagraphFont"/>
     <w:uiPriority w:val="99"/>
@@ -2088,10 +2088,10 @@
     <w:rsid w:val="00A336B7"/>
     <w:rPr>
       <w:color w:val="2B579A"/>
-      <w:shd w:val="clear" w:color="auto" w:fill="E6E6E6"/>
-    </w:rPr>
-  </w:style>
-  <w:style w:type="paragraph" w:styleId="TOC1">
+      <w:shd w:color="auto" w:fill="E6E6E6" w:val="clear"/>
+    </w:rPr>
+  </w:style>
+  <w:style w:styleId="TOC1" w:type="paragraph">
     <w:name w:val="toc 1"/>
     <w:basedOn w:val="Normal"/>
     <w:next w:val="Normal"/>
@@ -2103,7 +2103,7 @@
       <w:spacing w:after="100"/>
     </w:pPr>
   </w:style>
-  <w:style w:type="paragraph" w:styleId="TOC2">
+  <w:style w:styleId="TOC2" w:type="paragraph">
     <w:name w:val="toc 2"/>
     <w:basedOn w:val="Normal"/>
     <w:next w:val="Normal"/>
@@ -2116,7 +2116,7 @@
       <w:ind w:left="240"/>
     </w:pPr>
   </w:style>
-  <w:style w:type="paragraph" w:styleId="TOC3">
+  <w:style w:styleId="TOC3" w:type="paragraph">
     <w:name w:val="toc 3"/>
     <w:basedOn w:val="Normal"/>
     <w:next w:val="Normal"/>
@@ -2129,7 +2129,7 @@
       <w:ind w:left="480"/>
     </w:pPr>
   </w:style>
-  <w:style w:type="character" w:styleId="PlaceholderText">
+  <w:style w:styleId="PlaceholderText" w:type="character">
     <w:name w:val="Placeholder Text"/>
     <w:basedOn w:val="DefaultParagraphFont"/>
     <w:semiHidden/>
@@ -2138,25 +2138,25 @@
       <w:color w:val="808080"/>
     </w:rPr>
   </w:style>
-  <w:style w:type="character" w:styleId="FollowedHyperlink">
+  <w:style w:styleId="FollowedHyperlink" w:type="character">
     <w:name w:val="FollowedHyperlink"/>
     <w:basedOn w:val="DefaultParagraphFont"/>
     <w:semiHidden/>
     <w:unhideWhenUsed/>
     <w:rsid w:val="000A6181"/>
     <w:rPr>
-      <w:color w:val="800080" w:themeColor="followedHyperlink"/>
+      <w:color w:themeColor="followedHyperlink" w:val="800080"/>
       <w:u w:val="single"/>
     </w:rPr>
   </w:style>
-  <w:style w:type="paragraph" w:customStyle="1" w:styleId="forceleft">
+  <w:style w:customStyle="1" w:styleId="forceleft" w:type="paragraph">
     <w:name w:val="forceleft"/>
     <w:basedOn w:val="Normal"/>
     <w:link w:val="forceleftChar"/>
     <w:qFormat/>
     <w:rsid w:val="00754A96"/>
   </w:style>
-  <w:style w:type="character" w:customStyle="1" w:styleId="forceleftChar">
+  <w:style w:customStyle="1" w:styleId="forceleftChar" w:type="character">
     <w:name w:val="forceleft Char"/>
     <w:basedOn w:val="DefaultParagraphFont"/>
     <w:link w:val="forceleft"/>
@@ -2165,94 +2165,94 @@
       <w:rFonts w:ascii="Arial" w:hAnsi="Arial"/>
     </w:rPr>
   </w:style>
-  <w:style w:type="character" w:customStyle="1" w:styleId="Heading7Char">
+  <w:style w:customStyle="1" w:styleId="Heading7Char" w:type="character">
     <w:name w:val="Heading 7 Char"/>
     <w:basedOn w:val="DefaultParagraphFont"/>
     <w:link w:val="Heading7"/>
     <w:semiHidden/>
     <w:rsid w:val="007E5BC1"/>
     <w:rPr>
-      <w:rFonts w:asciiTheme="majorHAnsi" w:eastAsiaTheme="majorEastAsia" w:hAnsiTheme="majorHAnsi" w:cstheme="majorBidi"/>
+      <w:rFonts w:asciiTheme="majorHAnsi" w:cstheme="majorBidi" w:eastAsiaTheme="majorEastAsia" w:hAnsiTheme="majorHAnsi"/>
       <w:i/>
       <w:iCs/>
-      <w:color w:val="243F60" w:themeColor="accent1" w:themeShade="7F"/>
-    </w:rPr>
-  </w:style>
-  <w:style w:type="character" w:customStyle="1" w:styleId="Heading8Char">
+      <w:color w:themeColor="accent1" w:themeShade="7F" w:val="243F60"/>
+    </w:rPr>
+  </w:style>
+  <w:style w:customStyle="1" w:styleId="Heading8Char" w:type="character">
     <w:name w:val="Heading 8 Char"/>
     <w:basedOn w:val="DefaultParagraphFont"/>
     <w:link w:val="Heading8"/>
     <w:rsid w:val="007E5BC1"/>
     <w:rPr>
-      <w:rFonts w:asciiTheme="majorHAnsi" w:eastAsiaTheme="majorEastAsia" w:hAnsiTheme="majorHAnsi" w:cstheme="majorBidi"/>
-      <w:color w:val="272727" w:themeColor="text1" w:themeTint="D8"/>
+      <w:rFonts w:asciiTheme="majorHAnsi" w:cstheme="majorBidi" w:eastAsiaTheme="majorEastAsia" w:hAnsiTheme="majorHAnsi"/>
+      <w:color w:themeColor="text1" w:themeTint="D8" w:val="272727"/>
       <w:sz w:val="21"/>
       <w:szCs w:val="21"/>
     </w:rPr>
   </w:style>
-  <w:style w:type="character" w:customStyle="1" w:styleId="Heading9Char">
+  <w:style w:customStyle="1" w:styleId="Heading9Char" w:type="character">
     <w:name w:val="Heading 9 Char"/>
     <w:basedOn w:val="DefaultParagraphFont"/>
     <w:link w:val="Heading9"/>
     <w:rsid w:val="007E5BC1"/>
     <w:rPr>
-      <w:rFonts w:asciiTheme="majorHAnsi" w:eastAsiaTheme="majorEastAsia" w:hAnsiTheme="majorHAnsi" w:cstheme="majorBidi"/>
+      <w:rFonts w:asciiTheme="majorHAnsi" w:cstheme="majorBidi" w:eastAsiaTheme="majorEastAsia" w:hAnsiTheme="majorHAnsi"/>
       <w:i/>
       <w:iCs/>
-      <w:color w:val="272727" w:themeColor="text1" w:themeTint="D8"/>
+      <w:color w:themeColor="text1" w:themeTint="D8" w:val="272727"/>
       <w:sz w:val="21"/>
       <w:szCs w:val="21"/>
     </w:rPr>
   </w:style>
-  <w:style w:type="paragraph" w:customStyle="1" w:styleId="DefinitionStyle">
+  <w:style w:customStyle="1" w:styleId="DefinitionStyle" w:type="paragraph">
     <w:name w:val="DefinitionStyle"/>
     <w:basedOn w:val="BodyText"/>
     <w:qFormat/>
     <w:rsid w:val="00525840"/>
     <w:pPr>
       <w:pBdr>
-        <w:left w:val="single" w:sz="18" w:space="4" w:color="95B3D7" w:themeColor="accent1" w:themeTint="99"/>
+        <w:left w:color="95B3D7" w:space="4" w:sz="18" w:themeColor="accent1" w:themeTint="99" w:val="single"/>
       </w:pBdr>
-      <w:shd w:val="clear" w:color="auto" w:fill="DBE5F1" w:themeFill="accent1" w:themeFillTint="33"/>
-    </w:pPr>
-  </w:style>
-  <w:style w:type="paragraph" w:customStyle="1" w:styleId="ExampleStyle">
+      <w:shd w:color="auto" w:fill="DBE5F1" w:themeFill="accent1" w:themeFillTint="33" w:val="clear"/>
+    </w:pPr>
+  </w:style>
+  <w:style w:customStyle="1" w:styleId="ExampleStyle" w:type="paragraph">
     <w:name w:val="ExampleStyle"/>
     <w:basedOn w:val="BodyText"/>
     <w:qFormat/>
     <w:rsid w:val="00525840"/>
     <w:pPr>
       <w:pBdr>
-        <w:left w:val="single" w:sz="18" w:space="4" w:color="D99594" w:themeColor="accent2" w:themeTint="99"/>
+        <w:left w:color="D99594" w:space="4" w:sz="18" w:themeColor="accent2" w:themeTint="99" w:val="single"/>
       </w:pBdr>
-      <w:shd w:val="clear" w:color="auto" w:fill="F2DBDB" w:themeFill="accent2" w:themeFillTint="33"/>
-    </w:pPr>
-  </w:style>
-  <w:style w:type="paragraph" w:customStyle="1" w:styleId="ProofStyle">
+      <w:shd w:color="auto" w:fill="F2DBDB" w:themeFill="accent2" w:themeFillTint="33" w:val="clear"/>
+    </w:pPr>
+  </w:style>
+  <w:style w:customStyle="1" w:styleId="ProofStyle" w:type="paragraph">
     <w:name w:val="ProofStyle"/>
     <w:basedOn w:val="BodyText"/>
     <w:qFormat/>
     <w:rsid w:val="00525840"/>
     <w:pPr>
       <w:pBdr>
-        <w:left w:val="single" w:sz="18" w:space="4" w:color="FABF8F" w:themeColor="accent6" w:themeTint="99"/>
+        <w:left w:color="FABF8F" w:space="4" w:sz="18" w:themeColor="accent6" w:themeTint="99" w:val="single"/>
       </w:pBdr>
-      <w:shd w:val="clear" w:color="auto" w:fill="FDE9D9" w:themeFill="accent6" w:themeFillTint="33"/>
-    </w:pPr>
-  </w:style>
-  <w:style w:type="paragraph" w:customStyle="1" w:styleId="TheoremStyle">
+      <w:shd w:color="auto" w:fill="FDE9D9" w:themeFill="accent6" w:themeFillTint="33" w:val="clear"/>
+    </w:pPr>
+  </w:style>
+  <w:style w:customStyle="1" w:styleId="TheoremStyle" w:type="paragraph">
     <w:name w:val="TheoremStyle"/>
     <w:basedOn w:val="BodyText"/>
     <w:qFormat/>
     <w:rsid w:val="00525840"/>
     <w:pPr>
       <w:pBdr>
-        <w:left w:val="single" w:sz="18" w:space="4" w:color="C2D69B" w:themeColor="accent3" w:themeTint="99"/>
+        <w:left w:color="C2D69B" w:space="4" w:sz="18" w:themeColor="accent3" w:themeTint="99" w:val="single"/>
       </w:pBdr>
-      <w:shd w:val="clear" w:color="auto" w:fill="EAF1DD" w:themeFill="accent3" w:themeFillTint="33"/>
-    </w:pPr>
-  </w:style>
-  <w:style w:type="character" w:customStyle="1" w:styleId="NameStyle">
+      <w:shd w:color="auto" w:fill="EAF1DD" w:themeFill="accent3" w:themeFillTint="33" w:val="clear"/>
+    </w:pPr>
+  </w:style>
+  <w:style w:customStyle="1" w:styleId="NameStyle" w:type="character">
     <w:name w:val="NameStyle"/>
     <w:basedOn w:val="BodyTextChar"/>
     <w:rsid w:val="00525840"/>
@@ -2261,7 +2261,7 @@
       <w:b/>
     </w:rPr>
   </w:style>
-  <w:style w:type="paragraph" w:customStyle="1" w:styleId="TheoremStyleUpright">
+  <w:style w:customStyle="1" w:styleId="TheoremStyleUpright" w:type="paragraph">
     <w:name w:val="TheoremStyleUpright"/>
     <w:basedOn w:val="TheoremStyle"/>
     <w:qFormat/>

</xml_diff>

<commit_message>
All tests up to date with the changes in version 0.0.3
</commit_message>
<xml_diff>
--- a/tests/001/compare/Notes.docx
+++ b/tests/001/compare/Notes.docx
@@ -7,25 +7,7 @@
         <w:pStyle w:val="Title"/>
       </w:pPr>
       <w:r>
-        <w:t xml:space="preserve">Test</w:t>
-      </w:r>
-      <w:r>
-        <w:t xml:space="preserve"> </w:t>
-      </w:r>
-      <w:r>
-        <w:t xml:space="preserve">001:</w:t>
-      </w:r>
-      <w:r>
-        <w:t xml:space="preserve"> </w:t>
-      </w:r>
-      <w:r>
-        <w:t xml:space="preserve">Just</w:t>
-      </w:r>
-      <w:r>
-        <w:t xml:space="preserve"> </w:t>
-      </w:r>
-      <w:r>
-        <w:t xml:space="preserve">text</w:t>
+        <w:t xml:space="preserve">Test 001: Just text</w:t>
       </w:r>
     </w:p>
     <w:p>
@@ -33,49 +15,7 @@
         <w:pStyle w:val="Author"/>
       </w:pPr>
       <w:r>
-        <w:t xml:space="preserve">Emma</w:t>
-      </w:r>
-      <w:r>
-        <w:t xml:space="preserve"> </w:t>
-      </w:r>
-      <w:r>
-        <w:t xml:space="preserve">Cliffe,</w:t>
-      </w:r>
-      <w:r>
-        <w:t xml:space="preserve"> </w:t>
-      </w:r>
-      <w:r>
-        <w:t xml:space="preserve">Skills</w:t>
-      </w:r>
-      <w:r>
-        <w:t xml:space="preserve"> </w:t>
-      </w:r>
-      <w:r>
-        <w:t xml:space="preserve">Centre:</w:t>
-      </w:r>
-      <w:r>
-        <w:t xml:space="preserve"> </w:t>
-      </w:r>
-      <w:r>
-        <w:t xml:space="preserve">MASH,</w:t>
-      </w:r>
-      <w:r>
-        <w:t xml:space="preserve"> </w:t>
-      </w:r>
-      <w:r>
-        <w:t xml:space="preserve">University</w:t>
-      </w:r>
-      <w:r>
-        <w:t xml:space="preserve"> </w:t>
-      </w:r>
-      <w:r>
-        <w:t xml:space="preserve">of</w:t>
-      </w:r>
-      <w:r>
-        <w:t xml:space="preserve"> </w:t>
-      </w:r>
-      <w:r>
-        <w:t xml:space="preserve">Bath</w:t>
+        <w:t xml:space="preserve">Emma Cliffe, Skills Centre: MASH, University of Bath</w:t>
       </w:r>
     </w:p>
     <w:p>
@@ -83,13 +23,7 @@
         <w:pStyle w:val="Date"/>
       </w:pPr>
       <w:r>
-        <w:t xml:space="preserve">August</w:t>
-      </w:r>
-      <w:r>
-        <w:t xml:space="preserve"> </w:t>
-      </w:r>
-      <w:r>
-        <w:t xml:space="preserve">2020</w:t>
+        <w:t xml:space="preserve">August 2020</w:t>
       </w:r>
     </w:p>
     <w:p>
@@ -795,14 +729,14 @@
     </w:lvl>
   </w:abstractNum>
   <w:abstractNum w:abstractNumId="990">
-    <w:nsid w:val="A990"/>
+    <w:nsid w:val="0000A990"/>
     <w:multiLevelType w:val="multilevel"/>
     <w:lvl w:ilvl="0">
       <w:numFmt w:val="bullet"/>
       <w:lvlText w:val=" "/>
       <w:lvlJc w:val="left"/>
       <w:pPr>
-        <w:ind w:left="720" w:hanging="480"/>
+        <w:ind w:left="720" w:hanging="360"/>
       </w:pPr>
     </w:lvl>
     <w:lvl w:ilvl="1">
@@ -810,7 +744,7 @@
       <w:lvlText w:val=" "/>
       <w:lvlJc w:val="left"/>
       <w:pPr>
-        <w:ind w:left="1440" w:hanging="480"/>
+        <w:ind w:left="1440" w:hanging="360"/>
       </w:pPr>
     </w:lvl>
     <w:lvl w:ilvl="2">
@@ -818,7 +752,7 @@
       <w:lvlText w:val=" "/>
       <w:lvlJc w:val="left"/>
       <w:pPr>
-        <w:ind w:left="2160" w:hanging="480"/>
+        <w:ind w:left="2160" w:hanging="360"/>
       </w:pPr>
     </w:lvl>
     <w:lvl w:ilvl="3">
@@ -826,7 +760,7 @@
       <w:lvlText w:val=" "/>
       <w:lvlJc w:val="left"/>
       <w:pPr>
-        <w:ind w:left="2880" w:hanging="480"/>
+        <w:ind w:left="2880" w:hanging="360"/>
       </w:pPr>
     </w:lvl>
     <w:lvl w:ilvl="4">
@@ -834,7 +768,7 @@
       <w:lvlText w:val=" "/>
       <w:lvlJc w:val="left"/>
       <w:pPr>
-        <w:ind w:left="3600" w:hanging="480"/>
+        <w:ind w:left="3600" w:hanging="360"/>
       </w:pPr>
     </w:lvl>
     <w:lvl w:ilvl="5">
@@ -842,7 +776,7 @@
       <w:lvlText w:val=" "/>
       <w:lvlJc w:val="left"/>
       <w:pPr>
-        <w:ind w:left="4320" w:hanging="480"/>
+        <w:ind w:left="4320" w:hanging="360"/>
       </w:pPr>
     </w:lvl>
     <w:lvl w:ilvl="6">
@@ -850,7 +784,7 @@
       <w:lvlText w:val=" "/>
       <w:lvlJc w:val="left"/>
       <w:pPr>
-        <w:ind w:left="5040" w:hanging="480"/>
+        <w:ind w:left="5040" w:hanging="360"/>
       </w:pPr>
     </w:lvl>
     <w:lvl w:ilvl="7">
@@ -858,7 +792,7 @@
       <w:lvlText w:val=" "/>
       <w:lvlJc w:val="left"/>
       <w:pPr>
-        <w:ind w:left="5760" w:hanging="480"/>
+        <w:ind w:left="5760" w:hanging="360"/>
       </w:pPr>
     </w:lvl>
     <w:lvl w:ilvl="8">
@@ -866,7 +800,7 @@
       <w:lvlText w:val=" "/>
       <w:lvlJc w:val="left"/>
       <w:pPr>
-        <w:ind w:left="6480" w:hanging="480"/>
+        <w:ind w:left="6480" w:hanging="360"/>
       </w:pPr>
     </w:lvl>
   </w:abstractNum>

</xml_diff>